<commit_message>
Updated Section 3 4 6
</commit_message>
<xml_diff>
--- a/Deliverables/TeamAvatar_CS386_D5_Release1.docx
+++ b/Deliverables/TeamAvatar_CS386_D5_Release1.docx
@@ -611,7 +611,7 @@
           <w:rFonts w:ascii="Book Antiqua" w:hAnsi="Book Antiqua"/>
           <w:sz w:val="24"/>
         </w:rPr>
-        <w:t>List the technologies used and why we chose them.</w:t>
+        <w:t>Android Studio: We have chosen to use this application since our group is familiar with it. We all feel comfortable coding in Java and installation of Android Studio is simple. Our entire group can access it with ease and the version control it implements is simple to use with GitHub. Finally, our program that we are creating is best used on a portable device. With Android Studio, creating our product for distribution to Android devices is exactly what the program was intended to do.</w:t>
       </w:r>
     </w:p>
     <w:p>
@@ -653,7 +653,7 @@
           <w:rFonts w:ascii="Book Antiqua" w:hAnsi="Book Antiqua"/>
           <w:sz w:val="24"/>
         </w:rPr>
-        <w:t>Include the license we used for our source code.</w:t>
+        <w:t>Apache License 2.0</w:t>
       </w:r>
     </w:p>
     <w:p>
@@ -681,425 +681,392 @@
           <w:sz w:val="24"/>
         </w:rPr>
         <w:t>5. Look and Feel:</w:t>
+      </w:r>
+      <w:r>
+        <w:br/>
+      </w:r>
+      <w:r>
+        <w:rPr>
+          <w:rFonts w:ascii="Book Antiqua" w:hAnsi="Book Antiqua" w:cs="Arial"/>
+          <w:color w:val="222222"/>
+          <w:sz w:val="24"/>
+          <w:szCs w:val="24"/>
+          <w:shd w:val="clear" w:color="auto" w:fill="FFFFFF"/>
+        </w:rPr>
+        <w:t>Our goal for the application was to create an atmosphere that fit the fantasy theme of dungeons and dragons. As of now the home screen has the words written in a font that is old and stands out. We also created a centralized location for all the features of the app. They are presented in tabs for the user to press. The first function, the character sheet, is quite simple and flows very similarly to the actual paper sheet. It is separated in a way that shows important details. It also has the place to add spells and such since the game is always adapting in that sense. The game tab is a brief framework, but our goal is to make a working chat for connected players. We kept it very simple just like when you text another person. The last tab is the dice. We have plans to add new photoshopped pictures of dice to easily indicate which dice you choose to roll. The result will be shown directly under the dice and will remember it until it is rolled again. We wanted to do this so that just in case the user forgot the number. Overall, our group decided on a feel that was simple yet functional.</w:t>
+      </w:r>
+    </w:p>
+    <w:p>
+      <w:pPr>
+        <w:pStyle w:val="NoSpacing"/>
+        <w:rPr>
+          <w:rFonts w:ascii="Book Antiqua" w:hAnsi="Book Antiqua"/>
+          <w:sz w:val="24"/>
+          <w:szCs w:val="24"/>
+        </w:rPr>
+      </w:pPr>
+    </w:p>
+    <w:p>
+      <w:pPr>
+        <w:pStyle w:val="NoSpacing"/>
+        <w:rPr>
+          <w:rFonts w:ascii="Book Antiqua" w:hAnsi="Book Antiqua"/>
+          <w:b/>
+          <w:sz w:val="24"/>
+        </w:rPr>
+      </w:pPr>
+      <w:r>
+        <w:rPr>
+          <w:rFonts w:ascii="Book Antiqua" w:hAnsi="Book Antiqua"/>
+          <w:b/>
+          <w:sz w:val="24"/>
+        </w:rPr>
+        <w:t>6. Learning/Training:</w:t>
+      </w:r>
+    </w:p>
+    <w:p>
+      <w:pPr>
+        <w:pStyle w:val="NoSpacing"/>
+        <w:rPr>
+          <w:rFonts w:ascii="Book Antiqua" w:hAnsi="Book Antiqua"/>
+          <w:sz w:val="24"/>
+        </w:rPr>
+      </w:pPr>
+      <w:r>
+        <w:rPr>
+          <w:rFonts w:ascii="Book Antiqua" w:hAnsi="Book Antiqua"/>
+          <w:sz w:val="24"/>
+        </w:rPr>
+        <w:t>Android Studio has plenty of documentation which we can refer to anytime at (</w:t>
+      </w:r>
+      <w:r>
+        <w:rPr>
+          <w:rFonts w:ascii="Book Antiqua" w:hAnsi="Book Antiqua"/>
+          <w:sz w:val="24"/>
+        </w:rPr>
+        <w:t>https://developer.android.com/guide/index.html</w:t>
+      </w:r>
+      <w:r>
+        <w:rPr>
+          <w:rFonts w:ascii="Book Antiqua" w:hAnsi="Book Antiqua"/>
+          <w:sz w:val="24"/>
+        </w:rPr>
+        <w:t>). We also have other resources such as stackoverflow to answer questions and YouTube tutorial videos.</w:t>
+      </w:r>
+      <w:r>
+        <w:rPr>
+          <w:rFonts w:ascii="Book Antiqua" w:hAnsi="Book Antiqua"/>
+          <w:sz w:val="24"/>
+        </w:rPr>
+        <w:t xml:space="preserve"> Most of our group has also taken the mobile application course here at NAU and have used Android Studio for several of the courses projects.</w:t>
+      </w:r>
+    </w:p>
+    <w:p>
+      <w:pPr>
+        <w:pStyle w:val="NoSpacing"/>
+        <w:rPr>
+          <w:rFonts w:ascii="Book Antiqua" w:hAnsi="Book Antiqua"/>
+          <w:sz w:val="24"/>
+        </w:rPr>
+      </w:pPr>
+    </w:p>
+    <w:p>
+      <w:pPr>
+        <w:pStyle w:val="NoSpacing"/>
+        <w:rPr>
+          <w:rFonts w:ascii="Book Antiqua" w:hAnsi="Book Antiqua"/>
+          <w:b/>
+          <w:sz w:val="24"/>
+        </w:rPr>
+      </w:pPr>
+      <w:r>
+        <w:rPr>
+          <w:rFonts w:ascii="Book Antiqua" w:hAnsi="Book Antiqua"/>
+          <w:b/>
+          <w:sz w:val="24"/>
+        </w:rPr>
+        <w:t>7. Lessons Learned:</w:t>
+      </w:r>
+    </w:p>
+    <w:p>
+      <w:pPr>
+        <w:pStyle w:val="NoSpacing"/>
+        <w:rPr>
+          <w:rFonts w:ascii="Book Antiqua" w:hAnsi="Book Antiqua"/>
+          <w:sz w:val="24"/>
+        </w:rPr>
+      </w:pPr>
+      <w:r>
+        <w:rPr>
+          <w:rFonts w:ascii="Book Antiqua" w:hAnsi="Book Antiqua"/>
+          <w:sz w:val="24"/>
+        </w:rPr>
+        <w:t>Describe what we learned from this first release and what we plan on changing for the second release.</w:t>
+      </w:r>
+    </w:p>
+    <w:p>
+      <w:pPr>
+        <w:pStyle w:val="NoSpacing"/>
+        <w:rPr>
+          <w:rFonts w:ascii="Book Antiqua" w:hAnsi="Book Antiqua"/>
+          <w:sz w:val="24"/>
+        </w:rPr>
+      </w:pPr>
+    </w:p>
+    <w:p>
+      <w:pPr>
+        <w:pStyle w:val="NoSpacing"/>
+        <w:rPr>
+          <w:rFonts w:ascii="Book Antiqua" w:hAnsi="Book Antiqua"/>
+          <w:b/>
+          <w:sz w:val="24"/>
+        </w:rPr>
+      </w:pPr>
+      <w:r>
+        <w:rPr>
+          <w:rFonts w:ascii="Book Antiqua" w:hAnsi="Book Antiqua"/>
+          <w:b/>
+          <w:sz w:val="24"/>
+        </w:rPr>
+        <w:t>8. Demo:</w:t>
+      </w:r>
+    </w:p>
+    <w:p>
+      <w:pPr>
+        <w:pStyle w:val="NoSpacing"/>
+        <w:rPr>
+          <w:rFonts w:ascii="Book Antiqua" w:hAnsi="Book Antiqua"/>
+          <w:sz w:val="24"/>
+        </w:rPr>
+      </w:pPr>
+      <w:r>
+        <w:rPr>
+          <w:rFonts w:ascii="Book Antiqua" w:hAnsi="Book Antiqua"/>
+          <w:sz w:val="24"/>
+        </w:rPr>
+        <w:t>&lt;Include a link to a video showing the system working&gt;</w:t>
+      </w:r>
+    </w:p>
+    <w:p>
+      <w:pPr>
+        <w:pStyle w:val="NoSpacing"/>
+        <w:rPr>
+          <w:rFonts w:ascii="Book Antiqua" w:hAnsi="Book Antiqua"/>
+          <w:b/>
+          <w:sz w:val="24"/>
+        </w:rPr>
+      </w:pPr>
+    </w:p>
+    <w:p>
+      <w:pPr>
+        <w:pStyle w:val="NoSpacing"/>
+        <w:rPr>
+          <w:rFonts w:ascii="Book Antiqua" w:hAnsi="Book Antiqua"/>
+          <w:b/>
+          <w:sz w:val="24"/>
+        </w:rPr>
+      </w:pPr>
+      <w:r>
+        <w:rPr>
+          <w:rFonts w:ascii="Book Antiqua" w:hAnsi="Book Antiqua"/>
+          <w:b/>
+          <w:sz w:val="24"/>
+        </w:rPr>
+        <w:t xml:space="preserve">9. </w:t>
+      </w:r>
+      <w:r>
+        <w:rPr>
+          <w:rFonts w:ascii="Book Antiqua" w:hAnsi="Book Antiqua"/>
+          <w:b/>
+          <w:sz w:val="24"/>
+        </w:rPr>
+        <w:t>Group Participation:</w:t>
+      </w:r>
+    </w:p>
+    <w:p>
+      <w:pPr>
+        <w:pStyle w:val="NoSpacing"/>
+        <w:rPr>
+          <w:rFonts w:ascii="Book Antiqua" w:hAnsi="Book Antiqua"/>
+          <w:i/>
+          <w:sz w:val="24"/>
+        </w:rPr>
+      </w:pPr>
+      <w:r>
+        <w:rPr>
+          <w:rFonts w:ascii="Book Antiqua" w:hAnsi="Book Antiqua"/>
+          <w:i/>
+          <w:sz w:val="24"/>
+        </w:rPr>
+        <w:t xml:space="preserve">&lt; </w:t>
+      </w:r>
+      <w:r>
+        <w:rPr>
+          <w:rFonts w:ascii="Book Antiqua" w:hAnsi="Book Antiqua"/>
+          <w:i/>
+          <w:sz w:val="24"/>
+        </w:rPr>
+        <w:t xml:space="preserve">Example: Justin Shaner: </w:t>
+      </w:r>
+      <w:r>
+        <w:rPr>
+          <w:rFonts w:ascii="Book Antiqua" w:hAnsi="Book Antiqua"/>
+          <w:i/>
+          <w:sz w:val="24"/>
+        </w:rPr>
+        <w:t>In one sentence, desc</w:t>
+      </w:r>
+      <w:r>
+        <w:rPr>
+          <w:rFonts w:ascii="Book Antiqua" w:hAnsi="Book Antiqua"/>
+          <w:i/>
+          <w:sz w:val="24"/>
+        </w:rPr>
+        <w:t>ribe stuff done for this deliverable</w:t>
+      </w:r>
+      <w:r>
+        <w:rPr>
+          <w:rFonts w:ascii="Book Antiqua" w:hAnsi="Book Antiqua"/>
+          <w:i/>
+          <w:sz w:val="24"/>
+        </w:rPr>
+        <w:t>.</w:t>
+      </w:r>
+      <w:r>
+        <w:rPr>
+          <w:rFonts w:ascii="Book Antiqua" w:hAnsi="Book Antiqua"/>
+          <w:i/>
+          <w:sz w:val="24"/>
+        </w:rPr>
+        <w:t xml:space="preserve"> (</w:t>
+      </w:r>
+      <w:r>
+        <w:rPr>
+          <w:rFonts w:ascii="Book Antiqua" w:hAnsi="Book Antiqua"/>
+          <w:i/>
+          <w:sz w:val="24"/>
+        </w:rPr>
+        <w:t>20%</w:t>
+      </w:r>
+      <w:r>
+        <w:rPr>
+          <w:rFonts w:ascii="Book Antiqua" w:hAnsi="Book Antiqua"/>
+          <w:i/>
+          <w:sz w:val="24"/>
+        </w:rPr>
+        <w:t>)</w:t>
+      </w:r>
+      <w:r>
+        <w:rPr>
+          <w:rFonts w:ascii="Book Antiqua" w:hAnsi="Book Antiqua"/>
+          <w:i/>
+          <w:sz w:val="24"/>
+        </w:rPr>
+        <w:t xml:space="preserve"> &gt;</w:t>
+      </w:r>
+    </w:p>
+    <w:p>
+      <w:pPr>
+        <w:pStyle w:val="NoSpacing"/>
+        <w:rPr>
+          <w:rFonts w:ascii="Book Antiqua" w:hAnsi="Book Antiqua"/>
+          <w:sz w:val="24"/>
+        </w:rPr>
+      </w:pPr>
+      <w:r>
+        <w:rPr>
+          <w:rFonts w:ascii="Book Antiqua" w:hAnsi="Book Antiqua"/>
+          <w:sz w:val="24"/>
+        </w:rPr>
+        <w:t>Joseph Eppinger:</w:t>
+      </w:r>
+      <w:r>
+        <w:rPr>
+          <w:rFonts w:ascii="Book Antiqua" w:hAnsi="Book Antiqua"/>
+          <w:sz w:val="24"/>
+        </w:rPr>
+        <w:t xml:space="preserve"> </w:t>
+      </w:r>
+    </w:p>
+    <w:p>
+      <w:pPr>
+        <w:pStyle w:val="NoSpacing"/>
+        <w:rPr>
+          <w:rFonts w:ascii="Book Antiqua" w:hAnsi="Book Antiqua"/>
+          <w:sz w:val="24"/>
+        </w:rPr>
+      </w:pPr>
+      <w:r>
+        <w:rPr>
+          <w:rFonts w:ascii="Book Antiqua" w:hAnsi="Book Antiqua"/>
+          <w:sz w:val="24"/>
+        </w:rPr>
+        <w:t>Jake Farrar:</w:t>
+      </w:r>
+    </w:p>
+    <w:p>
+      <w:pPr>
+        <w:pStyle w:val="NoSpacing"/>
+        <w:rPr>
+          <w:rFonts w:ascii="Book Antiqua" w:hAnsi="Book Antiqua"/>
+          <w:sz w:val="24"/>
+        </w:rPr>
+      </w:pPr>
+      <w:r>
+        <w:rPr>
+          <w:rFonts w:ascii="Book Antiqua" w:hAnsi="Book Antiqua"/>
+          <w:sz w:val="24"/>
+        </w:rPr>
+        <w:t>Remy Brandriff:</w:t>
+      </w:r>
+    </w:p>
+    <w:p>
+      <w:pPr>
+        <w:pStyle w:val="NoSpacing"/>
+        <w:rPr>
+          <w:rFonts w:ascii="Book Antiqua" w:hAnsi="Book Antiqua"/>
+          <w:sz w:val="24"/>
+        </w:rPr>
+      </w:pPr>
+      <w:r>
+        <w:rPr>
+          <w:rFonts w:ascii="Book Antiqua" w:hAnsi="Book Antiqua"/>
+          <w:sz w:val="24"/>
+        </w:rPr>
+        <w:t>Jacob Lemon:</w:t>
+      </w:r>
+    </w:p>
+    <w:p>
+      <w:pPr>
+        <w:pStyle w:val="NoSpacing"/>
+        <w:rPr>
+          <w:rFonts w:ascii="Book Antiqua" w:hAnsi="Book Antiqua"/>
+          <w:sz w:val="24"/>
+        </w:rPr>
+      </w:pPr>
+      <w:r>
+        <w:rPr>
+          <w:rFonts w:ascii="Book Antiqua" w:hAnsi="Book Antiqua"/>
+          <w:sz w:val="24"/>
+        </w:rPr>
+        <w:t>Justin Shaner:</w:t>
+      </w:r>
+      <w:r>
+        <w:rPr>
+          <w:rFonts w:ascii="Book Antiqua" w:hAnsi="Book Antiqua"/>
+          <w:sz w:val="24"/>
+        </w:rPr>
+        <w:t xml:space="preserve"> </w:t>
+      </w:r>
+      <w:r>
+        <w:rPr>
+          <w:rFonts w:ascii="Book Antiqua" w:hAnsi="Book Antiqua"/>
+          <w:sz w:val="24"/>
+        </w:rPr>
+        <w:t>Wrote sections three and six.</w:t>
       </w:r>
       <w:bookmarkStart w:id="0" w:name="_GoBack"/>
       <w:bookmarkEnd w:id="0"/>
-      <w:r>
-        <w:br/>
-      </w:r>
-      <w:r>
-        <w:rPr>
-          <w:rFonts w:ascii="Book Antiqua" w:hAnsi="Book Antiqua" w:cs="Arial"/>
-          <w:color w:val="222222"/>
-          <w:sz w:val="24"/>
-          <w:szCs w:val="24"/>
-          <w:shd w:val="clear" w:color="auto" w:fill="FFFFFF"/>
-        </w:rPr>
-        <w:t xml:space="preserve">Our goal for the application was to create </w:t>
-      </w:r>
-      <w:r>
-        <w:rPr>
-          <w:rFonts w:ascii="Book Antiqua" w:hAnsi="Book Antiqua" w:cs="Arial"/>
-          <w:color w:val="222222"/>
-          <w:sz w:val="24"/>
-          <w:szCs w:val="24"/>
-          <w:shd w:val="clear" w:color="auto" w:fill="FFFFFF"/>
-        </w:rPr>
-        <w:t>an</w:t>
-      </w:r>
-      <w:r>
-        <w:rPr>
-          <w:rFonts w:ascii="Book Antiqua" w:hAnsi="Book Antiqua" w:cs="Arial"/>
-          <w:color w:val="222222"/>
-          <w:sz w:val="24"/>
-          <w:szCs w:val="24"/>
-          <w:shd w:val="clear" w:color="auto" w:fill="FFFFFF"/>
-        </w:rPr>
-        <w:t xml:space="preserve"> atmosphere that fit the fantasy theme of dungeons and dragons. As of now the home screen has the words written in a font that is old and stands out. We also created a centralized location for all the features of the app. They are presented in tabs for the user to press. The first function, the character sheet, is quite simple and flows very similarly to the actual paper sheet. It is separated in a way that shows important details. It also has the place to add spells and such since the game is always adapting in that sense. The game tab is a brief </w:t>
-      </w:r>
-      <w:r>
-        <w:rPr>
-          <w:rFonts w:ascii="Book Antiqua" w:hAnsi="Book Antiqua" w:cs="Arial"/>
-          <w:color w:val="222222"/>
-          <w:sz w:val="24"/>
-          <w:szCs w:val="24"/>
-          <w:shd w:val="clear" w:color="auto" w:fill="FFFFFF"/>
-        </w:rPr>
-        <w:t>framework,</w:t>
-      </w:r>
-      <w:r>
-        <w:rPr>
-          <w:rFonts w:ascii="Book Antiqua" w:hAnsi="Book Antiqua" w:cs="Arial"/>
-          <w:color w:val="222222"/>
-          <w:sz w:val="24"/>
-          <w:szCs w:val="24"/>
-          <w:shd w:val="clear" w:color="auto" w:fill="FFFFFF"/>
-        </w:rPr>
-        <w:t xml:space="preserve"> but our goal is to make a working chat for connected players. We kept it very simple just like when you text another person. The last tab is the dice. We have plans to add new photoshopped pictures of dice to easily indicate which dice you choose to roll. The result will be shown directly under the dice and will remember it until it is rolled again. We wanted to do this so that just </w:t>
-      </w:r>
-      <w:r>
-        <w:rPr>
-          <w:rFonts w:ascii="Book Antiqua" w:hAnsi="Book Antiqua" w:cs="Arial"/>
-          <w:color w:val="222222"/>
-          <w:sz w:val="24"/>
-          <w:szCs w:val="24"/>
-          <w:shd w:val="clear" w:color="auto" w:fill="FFFFFF"/>
-        </w:rPr>
-        <w:t>in case</w:t>
-      </w:r>
-      <w:r>
-        <w:rPr>
-          <w:rFonts w:ascii="Book Antiqua" w:hAnsi="Book Antiqua" w:cs="Arial"/>
-          <w:color w:val="222222"/>
-          <w:sz w:val="24"/>
-          <w:szCs w:val="24"/>
-          <w:shd w:val="clear" w:color="auto" w:fill="FFFFFF"/>
-        </w:rPr>
-        <w:t xml:space="preserve"> the user forgot the number. Overall, our group decided on a feel that was simple yet functional.</w:t>
-      </w:r>
-    </w:p>
-    <w:p>
-      <w:pPr>
-        <w:pStyle w:val="NoSpacing"/>
-        <w:rPr>
-          <w:rFonts w:ascii="Book Antiqua" w:hAnsi="Book Antiqua"/>
-          <w:sz w:val="24"/>
-          <w:szCs w:val="24"/>
-        </w:rPr>
-      </w:pPr>
-    </w:p>
-    <w:p>
-      <w:pPr>
-        <w:pStyle w:val="NoSpacing"/>
-        <w:rPr>
-          <w:rFonts w:ascii="Book Antiqua" w:hAnsi="Book Antiqua"/>
-          <w:b/>
-          <w:sz w:val="24"/>
-        </w:rPr>
-      </w:pPr>
-      <w:r>
-        <w:rPr>
-          <w:rFonts w:ascii="Book Antiqua" w:hAnsi="Book Antiqua"/>
-          <w:b/>
-          <w:sz w:val="24"/>
-        </w:rPr>
-        <w:t>6. Learning/Training:</w:t>
-      </w:r>
-    </w:p>
-    <w:p>
-      <w:pPr>
-        <w:pStyle w:val="NoSpacing"/>
-        <w:rPr>
-          <w:rFonts w:ascii="Book Antiqua" w:hAnsi="Book Antiqua"/>
-          <w:sz w:val="24"/>
-        </w:rPr>
-      </w:pPr>
-      <w:r>
-        <w:rPr>
-          <w:rFonts w:ascii="Book Antiqua" w:hAnsi="Book Antiqua"/>
-          <w:sz w:val="24"/>
-        </w:rPr>
-        <w:t>Describe strategies used to learn our Adopted Technologies.</w:t>
-      </w:r>
-    </w:p>
-    <w:p>
-      <w:pPr>
-        <w:pStyle w:val="NoSpacing"/>
-        <w:rPr>
-          <w:rFonts w:ascii="Book Antiqua" w:hAnsi="Book Antiqua"/>
-          <w:sz w:val="24"/>
-        </w:rPr>
-      </w:pPr>
-    </w:p>
-    <w:p>
-      <w:pPr>
-        <w:pStyle w:val="NoSpacing"/>
-        <w:rPr>
-          <w:rFonts w:ascii="Book Antiqua" w:hAnsi="Book Antiqua"/>
-          <w:b/>
-          <w:sz w:val="24"/>
-        </w:rPr>
-      </w:pPr>
-      <w:r>
-        <w:rPr>
-          <w:rFonts w:ascii="Book Antiqua" w:hAnsi="Book Antiqua"/>
-          <w:b/>
-          <w:sz w:val="24"/>
-        </w:rPr>
-        <w:t>7. Lessons Learned:</w:t>
-      </w:r>
-    </w:p>
-    <w:p>
-      <w:pPr>
-        <w:pStyle w:val="NoSpacing"/>
-        <w:rPr>
-          <w:rFonts w:ascii="Book Antiqua" w:hAnsi="Book Antiqua"/>
-          <w:sz w:val="24"/>
-        </w:rPr>
-      </w:pPr>
-      <w:r>
-        <w:rPr>
-          <w:rFonts w:ascii="Book Antiqua" w:hAnsi="Book Antiqua"/>
-          <w:sz w:val="24"/>
-        </w:rPr>
-        <w:lastRenderedPageBreak/>
-        <w:t>Describe what we learned from this first release and what we plan on changing for the second release.</w:t>
-      </w:r>
-    </w:p>
-    <w:p>
-      <w:pPr>
-        <w:pStyle w:val="NoSpacing"/>
-        <w:rPr>
-          <w:rFonts w:ascii="Book Antiqua" w:hAnsi="Book Antiqua"/>
-          <w:sz w:val="24"/>
-        </w:rPr>
-      </w:pPr>
-    </w:p>
-    <w:p>
-      <w:pPr>
-        <w:pStyle w:val="NoSpacing"/>
-        <w:rPr>
-          <w:rFonts w:ascii="Book Antiqua" w:hAnsi="Book Antiqua"/>
-          <w:b/>
-          <w:sz w:val="24"/>
-        </w:rPr>
-      </w:pPr>
-      <w:r>
-        <w:rPr>
-          <w:rFonts w:ascii="Book Antiqua" w:hAnsi="Book Antiqua"/>
-          <w:b/>
-          <w:sz w:val="24"/>
-        </w:rPr>
-        <w:t>8. Demo:</w:t>
-      </w:r>
-    </w:p>
-    <w:p>
-      <w:pPr>
-        <w:pStyle w:val="NoSpacing"/>
-        <w:rPr>
-          <w:rFonts w:ascii="Book Antiqua" w:hAnsi="Book Antiqua"/>
-          <w:sz w:val="24"/>
-        </w:rPr>
-      </w:pPr>
-      <w:r>
-        <w:rPr>
-          <w:rFonts w:ascii="Book Antiqua" w:hAnsi="Book Antiqua"/>
-          <w:sz w:val="24"/>
-        </w:rPr>
-        <w:t>&lt;Include a link to a video showing the system working&gt;</w:t>
-      </w:r>
-    </w:p>
-    <w:p>
-      <w:pPr>
-        <w:pStyle w:val="NoSpacing"/>
-        <w:rPr>
-          <w:rFonts w:ascii="Book Antiqua" w:hAnsi="Book Antiqua"/>
-          <w:b/>
-          <w:sz w:val="24"/>
-        </w:rPr>
-      </w:pPr>
-    </w:p>
-    <w:p>
-      <w:pPr>
-        <w:pStyle w:val="NoSpacing"/>
-        <w:rPr>
-          <w:rFonts w:ascii="Book Antiqua" w:hAnsi="Book Antiqua"/>
-          <w:b/>
-          <w:sz w:val="24"/>
-        </w:rPr>
-      </w:pPr>
-      <w:r>
-        <w:rPr>
-          <w:rFonts w:ascii="Book Antiqua" w:hAnsi="Book Antiqua"/>
-          <w:b/>
-          <w:sz w:val="24"/>
-        </w:rPr>
-        <w:t xml:space="preserve">9. </w:t>
-      </w:r>
-      <w:r>
-        <w:rPr>
-          <w:rFonts w:ascii="Book Antiqua" w:hAnsi="Book Antiqua"/>
-          <w:b/>
-          <w:sz w:val="24"/>
-        </w:rPr>
-        <w:t>Group Participation:</w:t>
-      </w:r>
-    </w:p>
-    <w:p>
-      <w:pPr>
-        <w:pStyle w:val="NoSpacing"/>
-        <w:rPr>
-          <w:rFonts w:ascii="Book Antiqua" w:hAnsi="Book Antiqua"/>
-          <w:i/>
-          <w:sz w:val="24"/>
-        </w:rPr>
-      </w:pPr>
-      <w:r>
-        <w:rPr>
-          <w:rFonts w:ascii="Book Antiqua" w:hAnsi="Book Antiqua"/>
-          <w:i/>
-          <w:sz w:val="24"/>
-        </w:rPr>
-        <w:t xml:space="preserve">&lt; </w:t>
-      </w:r>
-      <w:r>
-        <w:rPr>
-          <w:rFonts w:ascii="Book Antiqua" w:hAnsi="Book Antiqua"/>
-          <w:i/>
-          <w:sz w:val="24"/>
-        </w:rPr>
-        <w:t xml:space="preserve">Example: Justin Shaner: </w:t>
-      </w:r>
-      <w:r>
-        <w:rPr>
-          <w:rFonts w:ascii="Book Antiqua" w:hAnsi="Book Antiqua"/>
-          <w:i/>
-          <w:sz w:val="24"/>
-        </w:rPr>
-        <w:t>In one sentence, desc</w:t>
-      </w:r>
-      <w:r>
-        <w:rPr>
-          <w:rFonts w:ascii="Book Antiqua" w:hAnsi="Book Antiqua"/>
-          <w:i/>
-          <w:sz w:val="24"/>
-        </w:rPr>
-        <w:t>ribe stuff done for this deliverable</w:t>
-      </w:r>
-      <w:r>
-        <w:rPr>
-          <w:rFonts w:ascii="Book Antiqua" w:hAnsi="Book Antiqua"/>
-          <w:i/>
-          <w:sz w:val="24"/>
-        </w:rPr>
-        <w:t>.</w:t>
-      </w:r>
-      <w:r>
-        <w:rPr>
-          <w:rFonts w:ascii="Book Antiqua" w:hAnsi="Book Antiqua"/>
-          <w:i/>
-          <w:sz w:val="24"/>
-        </w:rPr>
-        <w:t xml:space="preserve"> (</w:t>
-      </w:r>
-      <w:r>
-        <w:rPr>
-          <w:rFonts w:ascii="Book Antiqua" w:hAnsi="Book Antiqua"/>
-          <w:i/>
-          <w:sz w:val="24"/>
-        </w:rPr>
-        <w:t>20%</w:t>
-      </w:r>
-      <w:r>
-        <w:rPr>
-          <w:rFonts w:ascii="Book Antiqua" w:hAnsi="Book Antiqua"/>
-          <w:i/>
-          <w:sz w:val="24"/>
-        </w:rPr>
-        <w:t>)</w:t>
-      </w:r>
-      <w:r>
-        <w:rPr>
-          <w:rFonts w:ascii="Book Antiqua" w:hAnsi="Book Antiqua"/>
-          <w:i/>
-          <w:sz w:val="24"/>
-        </w:rPr>
-        <w:t xml:space="preserve"> &gt;</w:t>
-      </w:r>
-    </w:p>
-    <w:p>
-      <w:pPr>
-        <w:pStyle w:val="NoSpacing"/>
-        <w:rPr>
-          <w:rFonts w:ascii="Book Antiqua" w:hAnsi="Book Antiqua"/>
-          <w:sz w:val="24"/>
-        </w:rPr>
-      </w:pPr>
-      <w:r>
-        <w:rPr>
-          <w:rFonts w:ascii="Book Antiqua" w:hAnsi="Book Antiqua"/>
-          <w:sz w:val="24"/>
-        </w:rPr>
-        <w:t>Joseph Eppinger:</w:t>
-      </w:r>
-      <w:r>
-        <w:rPr>
-          <w:rFonts w:ascii="Book Antiqua" w:hAnsi="Book Antiqua"/>
-          <w:sz w:val="24"/>
-        </w:rPr>
-        <w:t xml:space="preserve"> </w:t>
-      </w:r>
-    </w:p>
-    <w:p>
-      <w:pPr>
-        <w:pStyle w:val="NoSpacing"/>
-        <w:rPr>
-          <w:rFonts w:ascii="Book Antiqua" w:hAnsi="Book Antiqua"/>
-          <w:sz w:val="24"/>
-        </w:rPr>
-      </w:pPr>
-      <w:r>
-        <w:rPr>
-          <w:rFonts w:ascii="Book Antiqua" w:hAnsi="Book Antiqua"/>
-          <w:sz w:val="24"/>
-        </w:rPr>
-        <w:t>Jake Farrar:</w:t>
-      </w:r>
-    </w:p>
-    <w:p>
-      <w:pPr>
-        <w:pStyle w:val="NoSpacing"/>
-        <w:rPr>
-          <w:rFonts w:ascii="Book Antiqua" w:hAnsi="Book Antiqua"/>
-          <w:sz w:val="24"/>
-        </w:rPr>
-      </w:pPr>
-      <w:r>
-        <w:rPr>
-          <w:rFonts w:ascii="Book Antiqua" w:hAnsi="Book Antiqua"/>
-          <w:sz w:val="24"/>
-        </w:rPr>
-        <w:t>Remy Brandriff:</w:t>
-      </w:r>
-    </w:p>
-    <w:p>
-      <w:pPr>
-        <w:pStyle w:val="NoSpacing"/>
-        <w:rPr>
-          <w:rFonts w:ascii="Book Antiqua" w:hAnsi="Book Antiqua"/>
-          <w:sz w:val="24"/>
-        </w:rPr>
-      </w:pPr>
-      <w:r>
-        <w:rPr>
-          <w:rFonts w:ascii="Book Antiqua" w:hAnsi="Book Antiqua"/>
-          <w:sz w:val="24"/>
-        </w:rPr>
-        <w:t>Jacob Lemon:</w:t>
-      </w:r>
-    </w:p>
-    <w:p>
-      <w:pPr>
-        <w:pStyle w:val="NoSpacing"/>
-        <w:rPr>
-          <w:rFonts w:ascii="Book Antiqua" w:hAnsi="Book Antiqua"/>
-          <w:sz w:val="24"/>
-        </w:rPr>
-      </w:pPr>
-      <w:r>
-        <w:rPr>
-          <w:rFonts w:ascii="Book Antiqua" w:hAnsi="Book Antiqua"/>
-          <w:sz w:val="24"/>
-        </w:rPr>
-        <w:t>Justin Shaner:</w:t>
-      </w:r>
-      <w:r>
-        <w:rPr>
-          <w:rFonts w:ascii="Book Antiqua" w:hAnsi="Book Antiqua"/>
-          <w:sz w:val="24"/>
-        </w:rPr>
-        <w:t xml:space="preserve"> </w:t>
-      </w:r>
     </w:p>
     <w:sectPr>
       <w:pgSz w:w="12240" w:h="15840"/>
@@ -1648,6 +1615,16 @@
       <w:u w:val="single"/>
     </w:rPr>
   </w:style>
+  <w:style w:type="character" w:styleId="UnresolvedMention">
+    <w:name w:val="Unresolved Mention"/>
+    <w:basedOn w:val="DefaultParagraphFont"/>
+    <w:uiPriority w:val="99"/>
+    <w:rsid w:val="0054788F"/>
+    <w:rPr>
+      <w:color w:val="808080"/>
+      <w:shd w:val="clear" w:color="auto" w:fill="E6E6E6"/>
+    </w:rPr>
+  </w:style>
 </w:styles>
 </file>
 

</xml_diff>